<commit_message>
logic in routes, insert, get specific activity and get random activity
</commit_message>
<xml_diff>
--- a/CODE_ChallangeQuestions_MoritzPatek.docx
+++ b/CODE_ChallangeQuestions_MoritzPatek.docx
@@ -161,7 +161,7 @@
           <w:color w:val="1D2228"/>
           <w:sz w:val="20"/>
           <w:szCs w:val="20"/>
-          <w:lang w:eastAsia="de-DE"/>
+          <w:lang w:val="en-US" w:eastAsia="de-DE"/>
         </w:rPr>
       </w:pPr>
       <w:r>
@@ -174,27 +174,15 @@
         </w:rPr>
         <w:t xml:space="preserve">Describe your approach. How did you come up with it? Is it the best possible solution? </w:t>
       </w:r>
-      <w:proofErr w:type="spellStart"/>
-      <w:r>
-        <w:rPr>
-          <w:rFonts w:ascii="Helvetica Neue" w:eastAsia="Times New Roman" w:hAnsi="Helvetica Neue" w:cs="Times New Roman"/>
-          <w:color w:val="1D2228"/>
-          <w:sz w:val="20"/>
-          <w:szCs w:val="20"/>
-          <w:lang w:eastAsia="de-DE"/>
-        </w:rPr>
-        <w:t>Why</w:t>
-      </w:r>
-      <w:proofErr w:type="spellEnd"/>
-      <w:r>
-        <w:rPr>
-          <w:rFonts w:ascii="Helvetica Neue" w:eastAsia="Times New Roman" w:hAnsi="Helvetica Neue" w:cs="Times New Roman"/>
-          <w:color w:val="1D2228"/>
-          <w:sz w:val="20"/>
-          <w:szCs w:val="20"/>
-          <w:lang w:eastAsia="de-DE"/>
-        </w:rPr>
-        <w:t>?</w:t>
+      <w:r>
+        <w:rPr>
+          <w:rFonts w:ascii="Helvetica Neue" w:eastAsia="Times New Roman" w:hAnsi="Helvetica Neue" w:cs="Times New Roman"/>
+          <w:color w:val="1D2228"/>
+          <w:sz w:val="20"/>
+          <w:szCs w:val="20"/>
+          <w:lang w:val="en-US" w:eastAsia="de-DE"/>
+        </w:rPr>
+        <w:t>Why?</w:t>
       </w:r>
     </w:p>
     <w:p>
@@ -424,32 +412,6 @@
         </w:rPr>
         <w:t xml:space="preserve"> </w:t>
       </w:r>
-    </w:p>
-    <w:p>
-      <w:pPr>
-        <w:shd w:val="clear" w:color="auto" w:fill="FFFFFF"/>
-        <w:spacing w:before="100" w:beforeAutospacing="1" w:after="100" w:afterAutospacing="1"/>
-        <w:rPr>
-          <w:rFonts w:ascii="Helvetica Neue" w:eastAsia="Times New Roman" w:hAnsi="Helvetica Neue" w:cs="Times New Roman"/>
-          <w:color w:val="1D2228"/>
-          <w:sz w:val="20"/>
-          <w:szCs w:val="20"/>
-          <w:lang w:val="en-US" w:eastAsia="de-DE"/>
-        </w:rPr>
-      </w:pPr>
-    </w:p>
-    <w:p>
-      <w:pPr>
-        <w:shd w:val="clear" w:color="auto" w:fill="FFFFFF"/>
-        <w:spacing w:before="100" w:beforeAutospacing="1" w:after="100" w:afterAutospacing="1"/>
-        <w:rPr>
-          <w:rFonts w:ascii="Helvetica Neue" w:eastAsia="Times New Roman" w:hAnsi="Helvetica Neue" w:cs="Times New Roman"/>
-          <w:color w:val="1D2228"/>
-          <w:sz w:val="20"/>
-          <w:szCs w:val="20"/>
-          <w:lang w:val="en-US" w:eastAsia="de-DE"/>
-        </w:rPr>
-      </w:pPr>
     </w:p>
     <w:p>
       <w:pPr>

</xml_diff>